<commit_message>
Feat: Validation set LinearRegression
</commit_message>
<xml_diff>
--- a/doc/Izveštaj.docx
+++ b/doc/Izveštaj.docx
@@ -13652,7 +13652,19 @@
         <w:rPr>
           <w:lang w:val="sr-Latn-RS"/>
         </w:rPr>
-        <w:t>Trening traje 500 iteracija, a z</w:t>
+        <w:t xml:space="preserve">Pre početka treninga iz preprocesiranog trening skupa je odvojeno 20% za validacioni skup, a sa ostalim podacima je započet trening. </w:t>
+      </w:r>
+      <w:r>
+        <w:rPr>
+          <w:lang w:val="sr-Latn-RS"/>
+        </w:rPr>
+        <w:t xml:space="preserve">Trening traje </w:t>
+      </w:r>
+      <w:r>
+        <w:rPr>
+          <w:lang w:val="sr-Latn-RS"/>
+        </w:rPr>
+        <w:t>sve do trenutka kada RMSE za validacioni skup ne počne da raste. Z</w:t>
       </w:r>
       <w:r>
         <w:rPr>
@@ -13709,6 +13721,12 @@
           <w:lang w:val="en-US"/>
         </w:rPr>
         <w:t>Na kraju je odabrano da learning rate bude jednak 0,5.</w:t>
+      </w:r>
+      <w:r>
+        <w:rPr>
+          <w:lang w:val="en-US"/>
+        </w:rPr>
+        <w:t xml:space="preserve"> </w:t>
       </w:r>
       <w:r>
         <w:rPr>
@@ -13776,31 +13794,43 @@
       <w:pPr>
         <w:jc w:val="both"/>
         <w:rPr>
+          <w:lang w:val="en-US"/>
+        </w:rPr>
+      </w:pPr>
+      <w:r>
+        <w:rPr>
+          <w:lang w:val="en-US"/>
+        </w:rPr>
+        <w:t>Prepr</w:t>
+      </w:r>
+      <w:r>
+        <w:rPr>
+          <w:lang w:val="en-US"/>
+        </w:rPr>
+        <w:t>ocesiranje je identi</w:t>
+      </w:r>
+      <w:r>
+        <w:rPr>
           <w:lang w:val="sr-Latn-RS"/>
         </w:rPr>
-      </w:pPr>
-      <w:r>
-        <w:rPr>
-          <w:lang w:val="en-US"/>
-        </w:rPr>
-        <w:t>Prepr</w:t>
-      </w:r>
-      <w:r>
-        <w:rPr>
-          <w:lang w:val="en-US"/>
-        </w:rPr>
-        <w:t>ocesiranje je identi</w:t>
+        <w:t>čno kao u četvrtom zadatku</w:t>
       </w:r>
       <w:r>
         <w:rPr>
           <w:lang w:val="sr-Latn-RS"/>
         </w:rPr>
-        <w:t>čno kao u četvrtom zadatku. Implementirane su tri funkcije za računanje distance: Euklidska, Menhetn i Čebišev. Najbolje se pokazala Menhetn</w:t>
+        <w:t>, osim što u ovom slučaju ne postoji validacioni skup</w:t>
       </w:r>
       <w:r>
         <w:rPr>
           <w:lang w:val="sr-Latn-RS"/>
         </w:rPr>
+        <w:t>. Implementirane su tri funkcije za računanje distance: Euklidska, Menhetn i Čebišev. Najbolje se pokazala Menhetn</w:t>
+      </w:r>
+      <w:r>
+        <w:rPr>
+          <w:lang w:val="sr-Latn-RS"/>
+        </w:rPr>
         <w:t xml:space="preserve"> distanca koja ima veoma slične rezultate kao Euklidska, dok se Čebišev distanca osetno lošije pokazala</w:t>
       </w:r>
       <w:r>
@@ -13825,7 +13855,7 @@
         <w:rPr>
           <w:lang w:val="sr-Latn-RS"/>
         </w:rPr>
-        <w:t>9</w:t>
+        <w:t>7</w:t>
       </w:r>
       <w:r>
         <w:rPr>
@@ -13849,104 +13879,356 @@
         <w:rPr>
           <w:lang w:val="sr-Latn-RS"/>
         </w:rPr>
-        <w:t>Sa povećanjem K do</w:t>
+        <w:t>Testirano je kako se ponaša klasifikator sa različitim vrednostima K. Pokazalo se da klasifikator</w:t>
       </w:r>
       <w:r>
         <w:rPr>
           <w:lang w:val="sr-Latn-RS"/>
         </w:rPr>
-        <w:t xml:space="preserve"> preporučene</w:t>
+        <w:t xml:space="preserve"> </w:t>
       </w:r>
       <w:r>
         <w:rPr>
           <w:lang w:val="sr-Latn-RS"/>
         </w:rPr>
-        <w:t xml:space="preserve"> vrednosti </w:t>
+        <w:t>sa manjim vrednostima K</w:t>
       </w:r>
       <w:r>
         <w:rPr>
           <w:lang w:val="sr-Latn-RS"/>
         </w:rPr>
-        <w:t>(</w:t>
+        <w:t xml:space="preserve"> bolje predviđa klase. </w:t>
       </w:r>
       <w:r>
         <w:rPr>
           <w:lang w:val="sr-Latn-RS"/>
         </w:rPr>
-        <w:t>koren broja stanova u trening skupu</w:t>
+        <w:t>Na slici ispod se može videti primer gde je K između 1 i 10.</w:t>
       </w:r>
       <w:r>
         <w:rPr>
           <w:lang w:val="sr-Latn-RS"/>
         </w:rPr>
-        <w:t>)</w:t>
-      </w:r>
-      <w:r>
+        <w:t xml:space="preserve">  </w:t>
+      </w:r>
+    </w:p>
+    <w:p>
+      <w:pPr>
+        <w:jc w:val="both"/>
         <w:rPr>
           <w:lang w:val="sr-Latn-RS"/>
         </w:rPr>
-        <w:t xml:space="preserve"> MacroAverage</w:t>
-      </w:r>
-      <w:r>
+      </w:pPr>
+    </w:p>
+    <w:p>
+      <w:pPr>
+        <w:jc w:val="center"/>
         <w:rPr>
           <w:lang w:val="sr-Latn-RS"/>
         </w:rPr>
-        <w:t xml:space="preserve"> brzo opada, a zatim </w:t>
-      </w:r>
-      <w:r>
+      </w:pPr>
+      <w:r>
+        <w:rPr>
+          <w:noProof/>
+        </w:rPr>
+        <w:drawing>
+          <wp:inline distT="0" distB="0" distL="0" distR="0" wp14:anchorId="134C3D12" wp14:editId="54382441">
+            <wp:extent cx="2044700" cy="3564654"/>
+            <wp:effectExtent l="0" t="0" r="0" b="0"/>
+            <wp:docPr id="4" name="Picture 4"/>
+            <wp:cNvGraphicFramePr>
+              <a:graphicFrameLocks xmlns:a="http://schemas.openxmlformats.org/drawingml/2006/main" noChangeAspect="1"/>
+            </wp:cNvGraphicFramePr>
+            <a:graphic xmlns:a="http://schemas.openxmlformats.org/drawingml/2006/main">
+              <a:graphicData uri="http://schemas.openxmlformats.org/drawingml/2006/picture">
+                <pic:pic xmlns:pic="http://schemas.openxmlformats.org/drawingml/2006/picture">
+                  <pic:nvPicPr>
+                    <pic:cNvPr id="1" name=""/>
+                    <pic:cNvPicPr/>
+                  </pic:nvPicPr>
+                  <pic:blipFill>
+                    <a:blip r:embed="rId25"/>
+                    <a:stretch>
+                      <a:fillRect/>
+                    </a:stretch>
+                  </pic:blipFill>
+                  <pic:spPr>
+                    <a:xfrm>
+                      <a:off x="0" y="0"/>
+                      <a:ext cx="2054030" cy="3580919"/>
+                    </a:xfrm>
+                    <a:prstGeom prst="rect">
+                      <a:avLst/>
+                    </a:prstGeom>
+                  </pic:spPr>
+                </pic:pic>
+              </a:graphicData>
+            </a:graphic>
+          </wp:inline>
+        </w:drawing>
+      </w:r>
+    </w:p>
+    <w:p>
+      <w:pPr>
         <w:rPr>
           <w:lang w:val="sr-Latn-RS"/>
         </w:rPr>
-        <w:t xml:space="preserve">sporije opada </w:t>
-      </w:r>
-      <w:r>
+      </w:pPr>
+    </w:p>
+    <w:p>
+      <w:pPr>
+        <w:jc w:val="both"/>
         <w:rPr>
           <w:lang w:val="sr-Latn-RS"/>
         </w:rPr>
-        <w:t>u opsegu između 0</w:t>
-      </w:r>
+      </w:pPr>
       <w:r>
         <w:rPr>
           <w:lang w:val="sr-Latn-RS"/>
         </w:rPr>
-        <w:t>,</w:t>
-      </w:r>
-      <w:r>
+        <w:lastRenderedPageBreak/>
+        <w:t>Sa povećanjem K do preporučene vrednosti (koren broja instanci iz trening skupa) K opada i zadržava se u opsegu 0,55 – 0,6. Za sada je ostavljena preporučena vrednost, a korisnik može preko standardnog ulaza promeniti vrednost K.</w:t>
+      </w:r>
+    </w:p>
+    <w:p>
+      <w:pPr>
+        <w:pStyle w:val="Heading1"/>
+        <w:numPr>
+          <w:ilvl w:val="0"/>
+          <w:numId w:val="26"/>
+        </w:numPr>
+        <w:rPr>
+          <w:lang w:val="en-US"/>
+        </w:rPr>
+      </w:pPr>
+      <w:r>
+        <w:rPr>
+          <w:lang w:val="en-US"/>
+        </w:rPr>
+        <w:t>Zaključak</w:t>
+      </w:r>
+    </w:p>
+    <w:p>
+      <w:pPr>
         <w:rPr>
           <w:lang w:val="sr-Latn-RS"/>
         </w:rPr>
-        <w:t>5 i 0</w:t>
-      </w:r>
-      <w:r>
-        <w:rPr>
+      </w:pPr>
+    </w:p>
+    <w:p>
+      <w:pPr>
+        <w:jc w:val="both"/>
+        <w:rPr>
+          <w:noProof/>
           <w:lang w:val="sr-Latn-RS"/>
         </w:rPr>
-        <w:t>,</w:t>
-      </w:r>
-      <w:r>
-        <w:rPr>
+      </w:pPr>
+      <w:r>
+        <w:rPr>
+          <w:noProof/>
+        </w:rPr>
+        <w:t>Na slici ispod se može videti ispis nakon pokretanja programa koji komunicira sa korisnikom</w:t>
+      </w:r>
+      <w:r>
+        <w:rPr>
+          <w:noProof/>
+        </w:rPr>
+        <w:t xml:space="preserve"> preko standardnog ulaza</w:t>
+      </w:r>
+      <w:r>
+        <w:rPr>
+          <w:noProof/>
+        </w:rPr>
+        <w:t xml:space="preserve">. RMSE na trening skupu je </w:t>
+      </w:r>
+      <w:r>
+        <w:rPr>
+          <w:noProof/>
+        </w:rPr>
+        <w:t>85178</w:t>
+      </w:r>
+      <w:r>
+        <w:rPr>
+          <w:noProof/>
+        </w:rPr>
+        <w:t xml:space="preserve">, </w:t>
+      </w:r>
+      <w:r>
+        <w:rPr>
+          <w:noProof/>
+        </w:rPr>
+        <w:t xml:space="preserve">na validacionom skupu 76298, </w:t>
+      </w:r>
+      <w:r>
+        <w:rPr>
+          <w:noProof/>
+        </w:rPr>
+        <w:t>a</w:t>
+      </w:r>
+      <w:r>
+        <w:rPr>
+          <w:noProof/>
+        </w:rPr>
+        <w:t xml:space="preserve"> </w:t>
+      </w:r>
+      <w:r>
+        <w:rPr>
+          <w:noProof/>
+        </w:rPr>
+        <w:t xml:space="preserve">na test skupu </w:t>
+      </w:r>
+      <w:r>
+        <w:rPr>
+          <w:noProof/>
+        </w:rPr>
+        <w:t>88038</w:t>
+      </w:r>
+      <w:r>
+        <w:rPr>
+          <w:noProof/>
+        </w:rPr>
+        <w:t xml:space="preserve">. Za K </w:t>
+      </w:r>
+      <w:r>
+        <w:rPr>
+          <w:noProof/>
+          <w:lang w:val="en-US"/>
+        </w:rPr>
+        <w:t>= 89 MacroAverage vrednost je 0,55</w:t>
+      </w:r>
+      <w:r>
+        <w:rPr>
+          <w:noProof/>
+          <w:lang w:val="en-US"/>
+        </w:rPr>
+        <w:t>7</w:t>
+      </w:r>
+      <w:r>
+        <w:rPr>
+          <w:noProof/>
+          <w:lang w:val="en-US"/>
+        </w:rPr>
+        <w:t xml:space="preserve">. </w:t>
+      </w:r>
+      <w:r>
+        <w:rPr>
+          <w:noProof/>
+          <w:lang w:val="en-US"/>
+        </w:rPr>
+        <w:t xml:space="preserve">Težina </w:t>
+      </w:r>
+      <w:r>
+        <w:rPr>
+          <w:noProof/>
           <w:lang w:val="sr-Latn-RS"/>
         </w:rPr>
-        <w:t>6. Zato je odabrano da</w:t>
-      </w:r>
-      <w:r>
-        <w:rPr>
+        <w:t xml:space="preserve">uz distancu </w:t>
+      </w:r>
+      <w:r>
+        <w:rPr>
+          <w:noProof/>
           <w:lang w:val="sr-Latn-RS"/>
         </w:rPr>
-        <w:t xml:space="preserve"> je</w:t>
-      </w:r>
-      <w:r>
-        <w:rPr>
+        <w:t xml:space="preserve">je </w:t>
+      </w:r>
+      <w:r>
+        <w:rPr>
+          <w:noProof/>
           <w:lang w:val="sr-Latn-RS"/>
         </w:rPr>
-        <w:t xml:space="preserve"> podrazumevano K = 1.</w:t>
+        <w:t xml:space="preserve">negativna i veće </w:t>
+      </w:r>
+      <w:r>
+        <w:rPr>
+          <w:noProof/>
+          <w:lang w:val="sr-Latn-RS"/>
+        </w:rPr>
+        <w:t xml:space="preserve">su </w:t>
+      </w:r>
+      <w:r>
+        <w:rPr>
+          <w:noProof/>
+          <w:lang w:val="sr-Latn-RS"/>
+        </w:rPr>
+        <w:t>težine dodeljene uz kvadraturu i broj soba</w:t>
+      </w:r>
+      <w:r>
+        <w:rPr>
+          <w:noProof/>
+          <w:lang w:val="sr-Latn-RS"/>
+        </w:rPr>
+        <w:t xml:space="preserve"> (u odnosu na sprat)</w:t>
+      </w:r>
+      <w:r>
+        <w:rPr>
+          <w:noProof/>
+          <w:lang w:val="sr-Latn-RS"/>
+        </w:rPr>
+        <w:t xml:space="preserve"> što su dva feature-a koja su usko korelisana.</w:t>
+      </w:r>
+    </w:p>
+    <w:p>
+      <w:pPr>
+        <w:jc w:val="both"/>
+        <w:rPr>
+          <w:noProof/>
+          <w:lang w:val="en-US"/>
+        </w:rPr>
+      </w:pPr>
+    </w:p>
+    <w:p>
+      <w:pPr>
+        <w:jc w:val="center"/>
+        <w:rPr>
+          <w:lang w:val="sr-Latn-RS"/>
+        </w:rPr>
+      </w:pPr>
+      <w:r>
+        <w:rPr>
+          <w:noProof/>
+        </w:rPr>
+        <w:drawing>
+          <wp:inline distT="0" distB="0" distL="0" distR="0" wp14:anchorId="10EA502A" wp14:editId="7CA6BA5F">
+            <wp:extent cx="6120130" cy="5229860"/>
+            <wp:effectExtent l="0" t="0" r="0" b="8890"/>
+            <wp:docPr id="16" name="Picture 16"/>
+            <wp:cNvGraphicFramePr>
+              <a:graphicFrameLocks xmlns:a="http://schemas.openxmlformats.org/drawingml/2006/main" noChangeAspect="1"/>
+            </wp:cNvGraphicFramePr>
+            <a:graphic xmlns:a="http://schemas.openxmlformats.org/drawingml/2006/main">
+              <a:graphicData uri="http://schemas.openxmlformats.org/drawingml/2006/picture">
+                <pic:pic xmlns:pic="http://schemas.openxmlformats.org/drawingml/2006/picture">
+                  <pic:nvPicPr>
+                    <pic:cNvPr id="1" name=""/>
+                    <pic:cNvPicPr/>
+                  </pic:nvPicPr>
+                  <pic:blipFill>
+                    <a:blip r:embed="rId26"/>
+                    <a:stretch>
+                      <a:fillRect/>
+                    </a:stretch>
+                  </pic:blipFill>
+                  <pic:spPr>
+                    <a:xfrm>
+                      <a:off x="0" y="0"/>
+                      <a:ext cx="6120130" cy="5229860"/>
+                    </a:xfrm>
+                    <a:prstGeom prst="rect">
+                      <a:avLst/>
+                    </a:prstGeom>
+                  </pic:spPr>
+                </pic:pic>
+              </a:graphicData>
+            </a:graphic>
+          </wp:inline>
+        </w:drawing>
       </w:r>
     </w:p>
     <w:sectPr>
-      <w:headerReference w:type="default" r:id="rId25"/>
-      <w:footerReference w:type="default" r:id="rId26"/>
-      <w:headerReference w:type="first" r:id="rId27"/>
-      <w:footerReference w:type="first" r:id="rId28"/>
+      <w:headerReference w:type="default" r:id="rId27"/>
+      <w:footerReference w:type="default" r:id="rId28"/>
+      <w:headerReference w:type="first" r:id="rId29"/>
+      <w:footerReference w:type="first" r:id="rId30"/>
       <w:type w:val="continuous"/>
       <w:pgSz w:w="11906" w:h="16838" w:code="9"/>
       <w:pgMar w:top="1701" w:right="1134" w:bottom="1701" w:left="1134" w:header="709" w:footer="709" w:gutter="0"/>
@@ -18164,6 +18446,127 @@
     </w:lvl>
   </w:abstractNum>
   <w:abstractNum w:abstractNumId="34" w15:restartNumberingAfterBreak="0">
+    <w:nsid w:val="621F7E96"/>
+    <w:multiLevelType w:val="multilevel"/>
+    <w:tmpl w:val="A3883A36"/>
+    <w:lvl w:ilvl="0">
+      <w:start w:val="1"/>
+      <w:numFmt w:val="decimal"/>
+      <w:lvlText w:val="%1."/>
+      <w:lvlJc w:val="left"/>
+      <w:pPr>
+        <w:ind w:left="720" w:hanging="360"/>
+      </w:pPr>
+      <w:rPr>
+        <w:rFonts w:hint="default"/>
+      </w:rPr>
+    </w:lvl>
+    <w:lvl w:ilvl="1">
+      <w:start w:val="1"/>
+      <w:numFmt w:val="decimal"/>
+      <w:isLgl/>
+      <w:lvlText w:val="%1.%2."/>
+      <w:lvlJc w:val="left"/>
+      <w:pPr>
+        <w:ind w:left="1080" w:hanging="720"/>
+      </w:pPr>
+      <w:rPr>
+        <w:rFonts w:hint="default"/>
+      </w:rPr>
+    </w:lvl>
+    <w:lvl w:ilvl="2">
+      <w:start w:val="1"/>
+      <w:numFmt w:val="decimal"/>
+      <w:isLgl/>
+      <w:lvlText w:val="%1.%2.%3."/>
+      <w:lvlJc w:val="left"/>
+      <w:pPr>
+        <w:ind w:left="1080" w:hanging="720"/>
+      </w:pPr>
+      <w:rPr>
+        <w:rFonts w:hint="default"/>
+      </w:rPr>
+    </w:lvl>
+    <w:lvl w:ilvl="3">
+      <w:start w:val="1"/>
+      <w:numFmt w:val="decimal"/>
+      <w:isLgl/>
+      <w:lvlText w:val="%1.%2.%3.%4."/>
+      <w:lvlJc w:val="left"/>
+      <w:pPr>
+        <w:ind w:left="1440" w:hanging="1080"/>
+      </w:pPr>
+      <w:rPr>
+        <w:rFonts w:hint="default"/>
+      </w:rPr>
+    </w:lvl>
+    <w:lvl w:ilvl="4">
+      <w:start w:val="1"/>
+      <w:numFmt w:val="decimal"/>
+      <w:isLgl/>
+      <w:lvlText w:val="%1.%2.%3.%4.%5."/>
+      <w:lvlJc w:val="left"/>
+      <w:pPr>
+        <w:ind w:left="1800" w:hanging="1440"/>
+      </w:pPr>
+      <w:rPr>
+        <w:rFonts w:hint="default"/>
+      </w:rPr>
+    </w:lvl>
+    <w:lvl w:ilvl="5">
+      <w:start w:val="1"/>
+      <w:numFmt w:val="decimal"/>
+      <w:isLgl/>
+      <w:lvlText w:val="%1.%2.%3.%4.%5.%6."/>
+      <w:lvlJc w:val="left"/>
+      <w:pPr>
+        <w:ind w:left="1800" w:hanging="1440"/>
+      </w:pPr>
+      <w:rPr>
+        <w:rFonts w:hint="default"/>
+      </w:rPr>
+    </w:lvl>
+    <w:lvl w:ilvl="6">
+      <w:start w:val="1"/>
+      <w:numFmt w:val="decimal"/>
+      <w:isLgl/>
+      <w:lvlText w:val="%1.%2.%3.%4.%5.%6.%7."/>
+      <w:lvlJc w:val="left"/>
+      <w:pPr>
+        <w:ind w:left="2160" w:hanging="1800"/>
+      </w:pPr>
+      <w:rPr>
+        <w:rFonts w:hint="default"/>
+      </w:rPr>
+    </w:lvl>
+    <w:lvl w:ilvl="7">
+      <w:start w:val="1"/>
+      <w:numFmt w:val="decimal"/>
+      <w:isLgl/>
+      <w:lvlText w:val="%1.%2.%3.%4.%5.%6.%7.%8."/>
+      <w:lvlJc w:val="left"/>
+      <w:pPr>
+        <w:ind w:left="2520" w:hanging="2160"/>
+      </w:pPr>
+      <w:rPr>
+        <w:rFonts w:hint="default"/>
+      </w:rPr>
+    </w:lvl>
+    <w:lvl w:ilvl="8">
+      <w:start w:val="1"/>
+      <w:numFmt w:val="decimal"/>
+      <w:isLgl/>
+      <w:lvlText w:val="%1.%2.%3.%4.%5.%6.%7.%8.%9."/>
+      <w:lvlJc w:val="left"/>
+      <w:pPr>
+        <w:ind w:left="2520" w:hanging="2160"/>
+      </w:pPr>
+      <w:rPr>
+        <w:rFonts w:hint="default"/>
+      </w:rPr>
+    </w:lvl>
+  </w:abstractNum>
+  <w:abstractNum w:abstractNumId="35" w15:restartNumberingAfterBreak="0">
     <w:nsid w:val="62DD7F96"/>
     <w:multiLevelType w:val="multilevel"/>
     <w:tmpl w:val="259AE5BE"/>
@@ -18303,7 +18706,7 @@
       </w:rPr>
     </w:lvl>
   </w:abstractNum>
-  <w:abstractNum w:abstractNumId="35" w15:restartNumberingAfterBreak="0">
+  <w:abstractNum w:abstractNumId="36" w15:restartNumberingAfterBreak="0">
     <w:nsid w:val="647652B0"/>
     <w:multiLevelType w:val="hybridMultilevel"/>
     <w:tmpl w:val="E4E83F46"/>
@@ -18443,7 +18846,7 @@
       </w:rPr>
     </w:lvl>
   </w:abstractNum>
-  <w:abstractNum w:abstractNumId="36" w15:restartNumberingAfterBreak="0">
+  <w:abstractNum w:abstractNumId="37" w15:restartNumberingAfterBreak="0">
     <w:nsid w:val="676D03F2"/>
     <w:multiLevelType w:val="multilevel"/>
     <w:tmpl w:val="0409001D"/>
@@ -18556,7 +18959,7 @@
       </w:pPr>
     </w:lvl>
   </w:abstractNum>
-  <w:abstractNum w:abstractNumId="37" w15:restartNumberingAfterBreak="0">
+  <w:abstractNum w:abstractNumId="38" w15:restartNumberingAfterBreak="0">
     <w:nsid w:val="68B24BA0"/>
     <w:multiLevelType w:val="hybridMultilevel"/>
     <w:tmpl w:val="FEC438AA"/>
@@ -18645,7 +19048,7 @@
       </w:pPr>
     </w:lvl>
   </w:abstractNum>
-  <w:abstractNum w:abstractNumId="38" w15:restartNumberingAfterBreak="0">
+  <w:abstractNum w:abstractNumId="39" w15:restartNumberingAfterBreak="0">
     <w:nsid w:val="6DC3293B"/>
     <w:multiLevelType w:val="singleLevel"/>
     <w:tmpl w:val="8766F964"/>
@@ -18668,7 +19071,7 @@
       </w:rPr>
     </w:lvl>
   </w:abstractNum>
-  <w:abstractNum w:abstractNumId="39" w15:restartNumberingAfterBreak="0">
+  <w:abstractNum w:abstractNumId="40" w15:restartNumberingAfterBreak="0">
     <w:nsid w:val="6F456B24"/>
     <w:multiLevelType w:val="multilevel"/>
     <w:tmpl w:val="A18AC4D2"/>
@@ -18809,7 +19212,7 @@
       </w:rPr>
     </w:lvl>
   </w:abstractNum>
-  <w:abstractNum w:abstractNumId="40" w15:restartNumberingAfterBreak="0">
+  <w:abstractNum w:abstractNumId="41" w15:restartNumberingAfterBreak="0">
     <w:nsid w:val="71645425"/>
     <w:multiLevelType w:val="hybridMultilevel"/>
     <w:tmpl w:val="BAB8B930"/>
@@ -18924,7 +19327,7 @@
       </w:pPr>
     </w:lvl>
   </w:abstractNum>
-  <w:abstractNum w:abstractNumId="41" w15:restartNumberingAfterBreak="0">
+  <w:abstractNum w:abstractNumId="42" w15:restartNumberingAfterBreak="0">
     <w:nsid w:val="754A6E8D"/>
     <w:multiLevelType w:val="multilevel"/>
     <w:tmpl w:val="381E2EF2"/>
@@ -19064,7 +19467,7 @@
       </w:rPr>
     </w:lvl>
   </w:abstractNum>
-  <w:abstractNum w:abstractNumId="42" w15:restartNumberingAfterBreak="0">
+  <w:abstractNum w:abstractNumId="43" w15:restartNumberingAfterBreak="0">
     <w:nsid w:val="7D3C4790"/>
     <w:multiLevelType w:val="multilevel"/>
     <w:tmpl w:val="259AE5BE"/>
@@ -19204,7 +19607,7 @@
       </w:rPr>
     </w:lvl>
   </w:abstractNum>
-  <w:abstractNum w:abstractNumId="43" w15:restartNumberingAfterBreak="0">
+  <w:abstractNum w:abstractNumId="44" w15:restartNumberingAfterBreak="0">
     <w:nsid w:val="7D3E1336"/>
     <w:multiLevelType w:val="hybridMultilevel"/>
     <w:tmpl w:val="89563B8A"/>
@@ -19317,7 +19720,7 @@
       </w:rPr>
     </w:lvl>
   </w:abstractNum>
-  <w:abstractNum w:abstractNumId="44" w15:restartNumberingAfterBreak="0">
+  <w:abstractNum w:abstractNumId="45" w15:restartNumberingAfterBreak="0">
     <w:nsid w:val="7DE2167B"/>
     <w:multiLevelType w:val="hybridMultilevel"/>
     <w:tmpl w:val="3FCCFF08"/>
@@ -19430,7 +19833,7 @@
       </w:rPr>
     </w:lvl>
   </w:abstractNum>
-  <w:abstractNum w:abstractNumId="45" w15:restartNumberingAfterBreak="0">
+  <w:abstractNum w:abstractNumId="46" w15:restartNumberingAfterBreak="0">
     <w:nsid w:val="7F9834FF"/>
     <w:multiLevelType w:val="hybridMultilevel"/>
     <w:tmpl w:val="C7407ECE"/>
@@ -19592,7 +19995,7 @@
     <w:abstractNumId w:val="32"/>
   </w:num>
   <w:num w:numId="8">
-    <w:abstractNumId w:val="38"/>
+    <w:abstractNumId w:val="39"/>
   </w:num>
   <w:num w:numId="9">
     <w:abstractNumId w:val="30"/>
@@ -19613,25 +20016,25 @@
     <w:abstractNumId w:val="9"/>
   </w:num>
   <w:num w:numId="15">
-    <w:abstractNumId w:val="42"/>
+    <w:abstractNumId w:val="43"/>
   </w:num>
   <w:num w:numId="16">
     <w:abstractNumId w:val="33"/>
   </w:num>
   <w:num w:numId="17">
-    <w:abstractNumId w:val="41"/>
+    <w:abstractNumId w:val="42"/>
   </w:num>
   <w:num w:numId="18">
-    <w:abstractNumId w:val="34"/>
+    <w:abstractNumId w:val="35"/>
   </w:num>
   <w:num w:numId="19">
     <w:abstractNumId w:val="17"/>
   </w:num>
   <w:num w:numId="20">
-    <w:abstractNumId w:val="39"/>
+    <w:abstractNumId w:val="40"/>
   </w:num>
   <w:num w:numId="21">
-    <w:abstractNumId w:val="39"/>
+    <w:abstractNumId w:val="40"/>
     <w:lvlOverride w:ilvl="0">
       <w:startOverride w:val="1"/>
     </w:lvlOverride>
@@ -19661,7 +20064,7 @@
     </w:lvlOverride>
   </w:num>
   <w:num w:numId="22">
-    <w:abstractNumId w:val="39"/>
+    <w:abstractNumId w:val="40"/>
     <w:lvlOverride w:ilvl="0">
       <w:startOverride w:val="1"/>
     </w:lvlOverride>
@@ -19694,7 +20097,7 @@
     <w:abstractNumId w:val="28"/>
   </w:num>
   <w:num w:numId="24">
-    <w:abstractNumId w:val="36"/>
+    <w:abstractNumId w:val="37"/>
   </w:num>
   <w:num w:numId="25">
     <w:abstractNumId w:val="29"/>
@@ -19706,7 +20109,7 @@
     <w:abstractNumId w:val="14"/>
   </w:num>
   <w:num w:numId="28">
-    <w:abstractNumId w:val="37"/>
+    <w:abstractNumId w:val="38"/>
   </w:num>
   <w:num w:numId="29">
     <w:abstractNumId w:val="20"/>
@@ -19718,7 +20121,7 @@
     <w:abstractNumId w:val="27"/>
   </w:num>
   <w:num w:numId="32">
-    <w:abstractNumId w:val="45"/>
+    <w:abstractNumId w:val="46"/>
   </w:num>
   <w:num w:numId="33">
     <w:abstractNumId w:val="26"/>
@@ -19736,19 +20139,19 @@
     <w:abstractNumId w:val="15"/>
   </w:num>
   <w:num w:numId="38">
-    <w:abstractNumId w:val="35"/>
+    <w:abstractNumId w:val="36"/>
   </w:num>
   <w:num w:numId="39">
-    <w:abstractNumId w:val="40"/>
+    <w:abstractNumId w:val="41"/>
   </w:num>
   <w:num w:numId="40">
     <w:abstractNumId w:val="16"/>
   </w:num>
   <w:num w:numId="41">
-    <w:abstractNumId w:val="43"/>
+    <w:abstractNumId w:val="44"/>
   </w:num>
   <w:num w:numId="42">
-    <w:abstractNumId w:val="44"/>
+    <w:abstractNumId w:val="45"/>
   </w:num>
   <w:num w:numId="43">
     <w:abstractNumId w:val="25"/>
@@ -19767,6 +20170,9 @@
   </w:num>
   <w:num w:numId="48">
     <w:abstractNumId w:val="24"/>
+  </w:num>
+  <w:num w:numId="49">
+    <w:abstractNumId w:val="34"/>
   </w:num>
 </w:numbering>
 </file>

</xml_diff>